<commit_message>
added SNHU pdfs (diploma/transcript) and OneDrive renames
</commit_message>
<xml_diff>
--- a/assets/documents/mp-resume.docx
+++ b/assets/documents/mp-resume.docx
@@ -1,6 +1,6 @@
 
 <file path=word/document.xml><?xml version="1.0" encoding="utf-8"?>
-<w:document xmlns:wpc="http://schemas.microsoft.com/office/word/2010/wordprocessingCanvas" xmlns:cx="http://schemas.microsoft.com/office/drawing/2014/chartex" xmlns:cx1="http://schemas.microsoft.com/office/drawing/2015/9/8/chartex" xmlns:cx2="http://schemas.microsoft.com/office/drawing/2015/10/21/chartex" xmlns:cx3="http://schemas.microsoft.com/office/drawing/2016/5/9/chartex" xmlns:cx4="http://schemas.microsoft.com/office/drawing/2016/5/10/chartex" xmlns:cx5="http://schemas.microsoft.com/office/drawing/2016/5/11/chartex" xmlns:cx6="http://schemas.microsoft.com/office/drawing/2016/5/12/chartex" xmlns:cx7="http://schemas.microsoft.com/office/drawing/2016/5/13/chartex" xmlns:cx8="http://schemas.microsoft.com/office/drawing/2016/5/14/chartex" xmlns:mc="http://schemas.openxmlformats.org/markup-compatibility/2006" xmlns:aink="http://schemas.microsoft.com/office/drawing/2016/ink" xmlns:am3d="http://schemas.microsoft.com/office/drawing/2017/model3d" xmlns:o="urn:schemas-microsoft-com:office:office" xmlns:oel="http://schemas.microsoft.com/office/2019/extlst" xmlns:r="http://schemas.openxmlformats.org/officeDocument/2006/relationships" xmlns:m="http://schemas.openxmlformats.org/officeDocument/2006/math" xmlns:v="urn:schemas-microsoft-com:vml" xmlns:wp14="http://schemas.microsoft.com/office/word/2010/wordprocessingDrawing" xmlns:wp="http://schemas.openxmlformats.org/drawingml/2006/wordprocessingDrawing" xmlns:w10="urn:schemas-microsoft-com:office:word" xmlns:w="http://schemas.openxmlformats.org/wordprocessingml/2006/main" xmlns:w14="http://schemas.microsoft.com/office/word/2010/wordml" xmlns:w15="http://schemas.microsoft.com/office/word/2012/wordml" xmlns:w16cex="http://schemas.microsoft.com/office/word/2018/wordml/cex" xmlns:w16cid="http://schemas.microsoft.com/office/word/2016/wordml/cid" xmlns:w16="http://schemas.microsoft.com/office/word/2018/wordml" xmlns:w16du="http://schemas.microsoft.com/office/word/2023/wordml/word16du" xmlns:w16sdtdh="http://schemas.microsoft.com/office/word/2020/wordml/sdtdatahash" xmlns:w16se="http://schemas.microsoft.com/office/word/2015/wordml/symex" xmlns:wpg="http://schemas.microsoft.com/office/word/2010/wordprocessingGroup" xmlns:wpi="http://schemas.microsoft.com/office/word/2010/wordprocessingInk" xmlns:wne="http://schemas.microsoft.com/office/word/2006/wordml" xmlns:wps="http://schemas.microsoft.com/office/word/2010/wordprocessingShape" mc:Ignorable="w14 w15 w16se w16cid w16 w16cex w16sdtdh w16du wp14">
+<w:document xmlns:wpc="http://schemas.microsoft.com/office/word/2010/wordprocessingCanvas" xmlns:cx="http://schemas.microsoft.com/office/drawing/2014/chartex" xmlns:cx1="http://schemas.microsoft.com/office/drawing/2015/9/8/chartex" xmlns:cx2="http://schemas.microsoft.com/office/drawing/2015/10/21/chartex" xmlns:cx3="http://schemas.microsoft.com/office/drawing/2016/5/9/chartex" xmlns:cx4="http://schemas.microsoft.com/office/drawing/2016/5/10/chartex" xmlns:cx5="http://schemas.microsoft.com/office/drawing/2016/5/11/chartex" xmlns:cx6="http://schemas.microsoft.com/office/drawing/2016/5/12/chartex" xmlns:cx7="http://schemas.microsoft.com/office/drawing/2016/5/13/chartex" xmlns:cx8="http://schemas.microsoft.com/office/drawing/2016/5/14/chartex" xmlns:mc="http://schemas.openxmlformats.org/markup-compatibility/2006" xmlns:aink="http://schemas.microsoft.com/office/drawing/2016/ink" xmlns:am3d="http://schemas.microsoft.com/office/drawing/2017/model3d" xmlns:o="urn:schemas-microsoft-com:office:office" xmlns:oel="http://schemas.microsoft.com/office/2019/extlst" xmlns:r="http://schemas.openxmlformats.org/officeDocument/2006/relationships" xmlns:m="http://schemas.openxmlformats.org/officeDocument/2006/math" xmlns:v="urn:schemas-microsoft-com:vml" xmlns:wp14="http://schemas.microsoft.com/office/word/2010/wordprocessingDrawing" xmlns:wp="http://schemas.openxmlformats.org/drawingml/2006/wordprocessingDrawing" xmlns:w10="urn:schemas-microsoft-com:office:word" xmlns:w="http://schemas.openxmlformats.org/wordprocessingml/2006/main" xmlns:w14="http://schemas.microsoft.com/office/word/2010/wordml" xmlns:w15="http://schemas.microsoft.com/office/word/2012/wordml" xmlns:w16cex="http://schemas.microsoft.com/office/word/2018/wordml/cex" xmlns:w16cid="http://schemas.microsoft.com/office/word/2016/wordml/cid" xmlns:w16="http://schemas.microsoft.com/office/word/2018/wordml" xmlns:w16du="http://schemas.microsoft.com/office/word/2023/wordml/word16du" xmlns:w16sdtdh="http://schemas.microsoft.com/office/word/2020/wordml/sdtdatahash" xmlns:w16sdtfl="http://schemas.microsoft.com/office/word/2024/wordml/sdtformatlock" xmlns:w16se="http://schemas.microsoft.com/office/word/2015/wordml/symex" xmlns:wpg="http://schemas.microsoft.com/office/word/2010/wordprocessingGroup" xmlns:wpi="http://schemas.microsoft.com/office/word/2010/wordprocessingInk" xmlns:wne="http://schemas.microsoft.com/office/word/2006/wordml" xmlns:wps="http://schemas.microsoft.com/office/word/2010/wordprocessingShape" mc:Ignorable="w14 w15 w16se w16cid w16 w16cex w16sdtdh w16sdtfl w16du wp14">
   <w:body>
     <w:p>
       <w:pPr>
@@ -160,17 +160,6 @@
         </w:rPr>
         <w:t>https://matthew-pool.github.io</w:t>
       </w:r>
-    </w:p>
-    <w:p>
-      <w:pPr>
-        <w:spacing w:after="200" w:line="240" w:lineRule="auto"/>
-        <w:rPr>
-          <w:rFonts w:ascii="Century Gothic" w:eastAsia="Meiryo" w:hAnsi="Century Gothic" w:cs="Times New Roman"/>
-          <w:kern w:val="0"/>
-          <w:lang w:eastAsia="ja-JP"/>
-          <w14:ligatures w14:val="none"/>
-        </w:rPr>
-      </w:pPr>
     </w:p>
     <w:p>
       <w:pPr>
@@ -305,7 +294,19 @@
         <w:rPr>
           <w:rFonts w:ascii="Century Gothic" w:hAnsi="Century Gothic"/>
         </w:rPr>
-        <w:t>(3.99 GPA)</w:t>
+        <w:t>(3.9</w:t>
+      </w:r>
+      <w:r>
+        <w:rPr>
+          <w:rFonts w:ascii="Century Gothic" w:hAnsi="Century Gothic"/>
+        </w:rPr>
+        <w:t>9</w:t>
+      </w:r>
+      <w:r>
+        <w:rPr>
+          <w:rFonts w:ascii="Century Gothic" w:hAnsi="Century Gothic"/>
+        </w:rPr>
+        <w:t xml:space="preserve"> GPA)</w:t>
       </w:r>
     </w:p>
     <w:p>
@@ -341,46 +342,6 @@
       <w:pPr>
         <w:rPr>
           <w:rFonts w:ascii="Century Gothic" w:hAnsi="Century Gothic"/>
-        </w:rPr>
-      </w:pPr>
-    </w:p>
-    <w:p>
-      <w:pPr>
-        <w:rPr>
-          <w:rFonts w:ascii="Century Gothic" w:hAnsi="Century Gothic"/>
-          <w:b/>
-          <w:bCs/>
-        </w:rPr>
-      </w:pPr>
-      <w:r>
-        <w:rPr>
-          <w:rFonts w:ascii="Century Gothic" w:hAnsi="Century Gothic"/>
-          <w:b/>
-          <w:bCs/>
-        </w:rPr>
-        <w:t>A</w:t>
-      </w:r>
-      <w:r>
-        <w:rPr>
-          <w:rFonts w:ascii="Century Gothic" w:hAnsi="Century Gothic"/>
-          <w:b/>
-          <w:bCs/>
-        </w:rPr>
-        <w:t>.A.</w:t>
-      </w:r>
-      <w:r>
-        <w:rPr>
-          <w:rFonts w:ascii="Century Gothic" w:hAnsi="Century Gothic"/>
-          <w:b/>
-          <w:bCs/>
-        </w:rPr>
-        <w:t xml:space="preserve"> in General Studies</w:t>
-      </w:r>
-    </w:p>
-    <w:p>
-      <w:pPr>
-        <w:rPr>
-          <w:rFonts w:ascii="Century Gothic" w:hAnsi="Century Gothic"/>
           <w:i/>
           <w:iCs/>
         </w:rPr>
@@ -391,6 +352,65 @@
           <w:i/>
           <w:iCs/>
         </w:rPr>
+        <w:t>President’s List: Fall 2023 &amp; Winter 2024</w:t>
+      </w:r>
+    </w:p>
+    <w:p>
+      <w:pPr>
+        <w:rPr>
+          <w:rFonts w:ascii="Century Gothic" w:hAnsi="Century Gothic"/>
+          <w:i/>
+          <w:iCs/>
+        </w:rPr>
+      </w:pPr>
+    </w:p>
+    <w:p>
+      <w:pPr>
+        <w:rPr>
+          <w:rFonts w:ascii="Century Gothic" w:hAnsi="Century Gothic"/>
+          <w:b/>
+          <w:bCs/>
+        </w:rPr>
+      </w:pPr>
+      <w:r>
+        <w:rPr>
+          <w:rFonts w:ascii="Century Gothic" w:hAnsi="Century Gothic"/>
+          <w:b/>
+          <w:bCs/>
+        </w:rPr>
+        <w:t>A</w:t>
+      </w:r>
+      <w:r>
+        <w:rPr>
+          <w:rFonts w:ascii="Century Gothic" w:hAnsi="Century Gothic"/>
+          <w:b/>
+          <w:bCs/>
+        </w:rPr>
+        <w:t>.A.</w:t>
+      </w:r>
+      <w:r>
+        <w:rPr>
+          <w:rFonts w:ascii="Century Gothic" w:hAnsi="Century Gothic"/>
+          <w:b/>
+          <w:bCs/>
+        </w:rPr>
+        <w:t xml:space="preserve"> in General Studies</w:t>
+      </w:r>
+    </w:p>
+    <w:p>
+      <w:pPr>
+        <w:rPr>
+          <w:rFonts w:ascii="Century Gothic" w:hAnsi="Century Gothic"/>
+          <w:i/>
+          <w:iCs/>
+        </w:rPr>
+      </w:pPr>
+      <w:r>
+        <w:rPr>
+          <w:rFonts w:ascii="Century Gothic" w:hAnsi="Century Gothic"/>
+          <w:i/>
+          <w:iCs/>
+        </w:rPr>
         <w:t>Tyler Junior College</w:t>
       </w:r>
       <w:r>
@@ -410,6 +430,8 @@
       <w:pPr>
         <w:rPr>
           <w:rFonts w:ascii="Century Gothic" w:hAnsi="Century Gothic"/>
+          <w:i/>
+          <w:iCs/>
         </w:rPr>
       </w:pPr>
     </w:p>
@@ -1540,7 +1562,7 @@
 </file>
 
 <file path=word/numbering.xml><?xml version="1.0" encoding="utf-8"?>
-<w:numbering xmlns:wpc="http://schemas.microsoft.com/office/word/2010/wordprocessingCanvas" xmlns:cx="http://schemas.microsoft.com/office/drawing/2014/chartex" xmlns:cx1="http://schemas.microsoft.com/office/drawing/2015/9/8/chartex" xmlns:cx2="http://schemas.microsoft.com/office/drawing/2015/10/21/chartex" xmlns:cx3="http://schemas.microsoft.com/office/drawing/2016/5/9/chartex" xmlns:cx4="http://schemas.microsoft.com/office/drawing/2016/5/10/chartex" xmlns:cx5="http://schemas.microsoft.com/office/drawing/2016/5/11/chartex" xmlns:cx6="http://schemas.microsoft.com/office/drawing/2016/5/12/chartex" xmlns:cx7="http://schemas.microsoft.com/office/drawing/2016/5/13/chartex" xmlns:cx8="http://schemas.microsoft.com/office/drawing/2016/5/14/chartex" xmlns:mc="http://schemas.openxmlformats.org/markup-compatibility/2006" xmlns:aink="http://schemas.microsoft.com/office/drawing/2016/ink" xmlns:am3d="http://schemas.microsoft.com/office/drawing/2017/model3d" xmlns:o="urn:schemas-microsoft-com:office:office" xmlns:oel="http://schemas.microsoft.com/office/2019/extlst" xmlns:r="http://schemas.openxmlformats.org/officeDocument/2006/relationships" xmlns:m="http://schemas.openxmlformats.org/officeDocument/2006/math" xmlns:v="urn:schemas-microsoft-com:vml" xmlns:wp14="http://schemas.microsoft.com/office/word/2010/wordprocessingDrawing" xmlns:wp="http://schemas.openxmlformats.org/drawingml/2006/wordprocessingDrawing" xmlns:w10="urn:schemas-microsoft-com:office:word" xmlns:w="http://schemas.openxmlformats.org/wordprocessingml/2006/main" xmlns:w14="http://schemas.microsoft.com/office/word/2010/wordml" xmlns:w15="http://schemas.microsoft.com/office/word/2012/wordml" xmlns:w16cex="http://schemas.microsoft.com/office/word/2018/wordml/cex" xmlns:w16cid="http://schemas.microsoft.com/office/word/2016/wordml/cid" xmlns:w16="http://schemas.microsoft.com/office/word/2018/wordml" xmlns:w16du="http://schemas.microsoft.com/office/word/2023/wordml/word16du" xmlns:w16sdtdh="http://schemas.microsoft.com/office/word/2020/wordml/sdtdatahash" xmlns:w16se="http://schemas.microsoft.com/office/word/2015/wordml/symex" xmlns:wpg="http://schemas.microsoft.com/office/word/2010/wordprocessingGroup" xmlns:wpi="http://schemas.microsoft.com/office/word/2010/wordprocessingInk" xmlns:wne="http://schemas.microsoft.com/office/word/2006/wordml" xmlns:wps="http://schemas.microsoft.com/office/word/2010/wordprocessingShape" mc:Ignorable="w14 w15 w16se w16cid w16 w16cex w16sdtdh w16du wp14">
+<w:numbering xmlns:wpc="http://schemas.microsoft.com/office/word/2010/wordprocessingCanvas" xmlns:cx="http://schemas.microsoft.com/office/drawing/2014/chartex" xmlns:cx1="http://schemas.microsoft.com/office/drawing/2015/9/8/chartex" xmlns:cx2="http://schemas.microsoft.com/office/drawing/2015/10/21/chartex" xmlns:cx3="http://schemas.microsoft.com/office/drawing/2016/5/9/chartex" xmlns:cx4="http://schemas.microsoft.com/office/drawing/2016/5/10/chartex" xmlns:cx5="http://schemas.microsoft.com/office/drawing/2016/5/11/chartex" xmlns:cx6="http://schemas.microsoft.com/office/drawing/2016/5/12/chartex" xmlns:cx7="http://schemas.microsoft.com/office/drawing/2016/5/13/chartex" xmlns:cx8="http://schemas.microsoft.com/office/drawing/2016/5/14/chartex" xmlns:mc="http://schemas.openxmlformats.org/markup-compatibility/2006" xmlns:aink="http://schemas.microsoft.com/office/drawing/2016/ink" xmlns:am3d="http://schemas.microsoft.com/office/drawing/2017/model3d" xmlns:o="urn:schemas-microsoft-com:office:office" xmlns:oel="http://schemas.microsoft.com/office/2019/extlst" xmlns:r="http://schemas.openxmlformats.org/officeDocument/2006/relationships" xmlns:m="http://schemas.openxmlformats.org/officeDocument/2006/math" xmlns:v="urn:schemas-microsoft-com:vml" xmlns:wp14="http://schemas.microsoft.com/office/word/2010/wordprocessingDrawing" xmlns:wp="http://schemas.openxmlformats.org/drawingml/2006/wordprocessingDrawing" xmlns:w10="urn:schemas-microsoft-com:office:word" xmlns:w="http://schemas.openxmlformats.org/wordprocessingml/2006/main" xmlns:w14="http://schemas.microsoft.com/office/word/2010/wordml" xmlns:w15="http://schemas.microsoft.com/office/word/2012/wordml" xmlns:w16cex="http://schemas.microsoft.com/office/word/2018/wordml/cex" xmlns:w16cid="http://schemas.microsoft.com/office/word/2016/wordml/cid" xmlns:w16="http://schemas.microsoft.com/office/word/2018/wordml" xmlns:w16du="http://schemas.microsoft.com/office/word/2023/wordml/word16du" xmlns:w16sdtdh="http://schemas.microsoft.com/office/word/2020/wordml/sdtdatahash" xmlns:w16sdtfl="http://schemas.microsoft.com/office/word/2024/wordml/sdtformatlock" xmlns:w16se="http://schemas.microsoft.com/office/word/2015/wordml/symex" xmlns:wpg="http://schemas.microsoft.com/office/word/2010/wordprocessingGroup" xmlns:wpi="http://schemas.microsoft.com/office/word/2010/wordprocessingInk" xmlns:wne="http://schemas.microsoft.com/office/word/2006/wordml" xmlns:wps="http://schemas.microsoft.com/office/word/2010/wordprocessingShape" mc:Ignorable="w14 w15 w16se w16cid w16 w16cex w16sdtdh w16sdtfl w16du wp14">
   <w:abstractNum w:abstractNumId="0" w15:restartNumberingAfterBreak="0">
     <w:nsid w:val="41F1712A"/>
     <w:multiLevelType w:val="hybridMultilevel"/>
@@ -1777,7 +1799,7 @@
 </file>
 
 <file path=word/styles.xml><?xml version="1.0" encoding="utf-8"?>
-<w:styles xmlns:mc="http://schemas.openxmlformats.org/markup-compatibility/2006" xmlns:r="http://schemas.openxmlformats.org/officeDocument/2006/relationships" xmlns:w="http://schemas.openxmlformats.org/wordprocessingml/2006/main" xmlns:w14="http://schemas.microsoft.com/office/word/2010/wordml" xmlns:w15="http://schemas.microsoft.com/office/word/2012/wordml" xmlns:w16cex="http://schemas.microsoft.com/office/word/2018/wordml/cex" xmlns:w16cid="http://schemas.microsoft.com/office/word/2016/wordml/cid" xmlns:w16="http://schemas.microsoft.com/office/word/2018/wordml" xmlns:w16du="http://schemas.microsoft.com/office/word/2023/wordml/word16du" xmlns:w16sdtdh="http://schemas.microsoft.com/office/word/2020/wordml/sdtdatahash" xmlns:w16se="http://schemas.microsoft.com/office/word/2015/wordml/symex" mc:Ignorable="w14 w15 w16se w16cid w16 w16cex w16sdtdh w16du">
+<w:styles xmlns:mc="http://schemas.openxmlformats.org/markup-compatibility/2006" xmlns:r="http://schemas.openxmlformats.org/officeDocument/2006/relationships" xmlns:w="http://schemas.openxmlformats.org/wordprocessingml/2006/main" xmlns:w14="http://schemas.microsoft.com/office/word/2010/wordml" xmlns:w15="http://schemas.microsoft.com/office/word/2012/wordml" xmlns:w16cex="http://schemas.microsoft.com/office/word/2018/wordml/cex" xmlns:w16cid="http://schemas.microsoft.com/office/word/2016/wordml/cid" xmlns:w16="http://schemas.microsoft.com/office/word/2018/wordml" xmlns:w16du="http://schemas.microsoft.com/office/word/2023/wordml/word16du" xmlns:w16sdtdh="http://schemas.microsoft.com/office/word/2020/wordml/sdtdatahash" xmlns:w16sdtfl="http://schemas.microsoft.com/office/word/2024/wordml/sdtformatlock" xmlns:w16se="http://schemas.microsoft.com/office/word/2015/wordml/symex" mc:Ignorable="w14 w15 w16se w16cid w16 w16cex w16sdtdh w16sdtfl w16du">
   <w:docDefaults>
     <w:rPrDefault>
       <w:rPr>
@@ -2697,7 +2719,7 @@
 </file>
 
 <file path=word/glossary/document.xml><?xml version="1.0" encoding="utf-8"?>
-<w:glossaryDocument xmlns:wpc="http://schemas.microsoft.com/office/word/2010/wordprocessingCanvas" xmlns:cx="http://schemas.microsoft.com/office/drawing/2014/chartex" xmlns:cx1="http://schemas.microsoft.com/office/drawing/2015/9/8/chartex" xmlns:cx2="http://schemas.microsoft.com/office/drawing/2015/10/21/chartex" xmlns:cx3="http://schemas.microsoft.com/office/drawing/2016/5/9/chartex" xmlns:cx4="http://schemas.microsoft.com/office/drawing/2016/5/10/chartex" xmlns:cx5="http://schemas.microsoft.com/office/drawing/2016/5/11/chartex" xmlns:cx6="http://schemas.microsoft.com/office/drawing/2016/5/12/chartex" xmlns:cx7="http://schemas.microsoft.com/office/drawing/2016/5/13/chartex" xmlns:cx8="http://schemas.microsoft.com/office/drawing/2016/5/14/chartex" xmlns:mc="http://schemas.openxmlformats.org/markup-compatibility/2006" xmlns:aink="http://schemas.microsoft.com/office/drawing/2016/ink" xmlns:am3d="http://schemas.microsoft.com/office/drawing/2017/model3d" xmlns:o="urn:schemas-microsoft-com:office:office" xmlns:oel="http://schemas.microsoft.com/office/2019/extlst" xmlns:r="http://schemas.openxmlformats.org/officeDocument/2006/relationships" xmlns:m="http://schemas.openxmlformats.org/officeDocument/2006/math" xmlns:v="urn:schemas-microsoft-com:vml" xmlns:wp14="http://schemas.microsoft.com/office/word/2010/wordprocessingDrawing" xmlns:wp="http://schemas.openxmlformats.org/drawingml/2006/wordprocessingDrawing" xmlns:w10="urn:schemas-microsoft-com:office:word" xmlns:w="http://schemas.openxmlformats.org/wordprocessingml/2006/main" xmlns:w14="http://schemas.microsoft.com/office/word/2010/wordml" xmlns:w15="http://schemas.microsoft.com/office/word/2012/wordml" xmlns:w16cex="http://schemas.microsoft.com/office/word/2018/wordml/cex" xmlns:w16cid="http://schemas.microsoft.com/office/word/2016/wordml/cid" xmlns:w16="http://schemas.microsoft.com/office/word/2018/wordml" xmlns:w16du="http://schemas.microsoft.com/office/word/2023/wordml/word16du" xmlns:w16sdtdh="http://schemas.microsoft.com/office/word/2020/wordml/sdtdatahash" xmlns:w16se="http://schemas.microsoft.com/office/word/2015/wordml/symex" xmlns:wpg="http://schemas.microsoft.com/office/word/2010/wordprocessingGroup" xmlns:wpi="http://schemas.microsoft.com/office/word/2010/wordprocessingInk" xmlns:wne="http://schemas.microsoft.com/office/word/2006/wordml" xmlns:wps="http://schemas.microsoft.com/office/word/2010/wordprocessingShape" mc:Ignorable="w14 w15 w16se w16cid w16 w16cex w16sdtdh w16du wp14">
+<w:glossaryDocument xmlns:wpc="http://schemas.microsoft.com/office/word/2010/wordprocessingCanvas" xmlns:cx="http://schemas.microsoft.com/office/drawing/2014/chartex" xmlns:cx1="http://schemas.microsoft.com/office/drawing/2015/9/8/chartex" xmlns:cx2="http://schemas.microsoft.com/office/drawing/2015/10/21/chartex" xmlns:cx3="http://schemas.microsoft.com/office/drawing/2016/5/9/chartex" xmlns:cx4="http://schemas.microsoft.com/office/drawing/2016/5/10/chartex" xmlns:cx5="http://schemas.microsoft.com/office/drawing/2016/5/11/chartex" xmlns:cx6="http://schemas.microsoft.com/office/drawing/2016/5/12/chartex" xmlns:cx7="http://schemas.microsoft.com/office/drawing/2016/5/13/chartex" xmlns:cx8="http://schemas.microsoft.com/office/drawing/2016/5/14/chartex" xmlns:mc="http://schemas.openxmlformats.org/markup-compatibility/2006" xmlns:aink="http://schemas.microsoft.com/office/drawing/2016/ink" xmlns:am3d="http://schemas.microsoft.com/office/drawing/2017/model3d" xmlns:o="urn:schemas-microsoft-com:office:office" xmlns:oel="http://schemas.microsoft.com/office/2019/extlst" xmlns:r="http://schemas.openxmlformats.org/officeDocument/2006/relationships" xmlns:m="http://schemas.openxmlformats.org/officeDocument/2006/math" xmlns:v="urn:schemas-microsoft-com:vml" xmlns:wp14="http://schemas.microsoft.com/office/word/2010/wordprocessingDrawing" xmlns:wp="http://schemas.openxmlformats.org/drawingml/2006/wordprocessingDrawing" xmlns:w10="urn:schemas-microsoft-com:office:word" xmlns:w="http://schemas.openxmlformats.org/wordprocessingml/2006/main" xmlns:w14="http://schemas.microsoft.com/office/word/2010/wordml" xmlns:w15="http://schemas.microsoft.com/office/word/2012/wordml" xmlns:w16cex="http://schemas.microsoft.com/office/word/2018/wordml/cex" xmlns:w16cid="http://schemas.microsoft.com/office/word/2016/wordml/cid" xmlns:w16="http://schemas.microsoft.com/office/word/2018/wordml" xmlns:w16du="http://schemas.microsoft.com/office/word/2023/wordml/word16du" xmlns:w16sdtdh="http://schemas.microsoft.com/office/word/2020/wordml/sdtdatahash" xmlns:w16sdtfl="http://schemas.microsoft.com/office/word/2024/wordml/sdtformatlock" xmlns:w16se="http://schemas.microsoft.com/office/word/2015/wordml/symex" xmlns:wpg="http://schemas.microsoft.com/office/word/2010/wordprocessingGroup" xmlns:wpi="http://schemas.microsoft.com/office/word/2010/wordprocessingInk" xmlns:wne="http://schemas.microsoft.com/office/word/2006/wordml" xmlns:wps="http://schemas.microsoft.com/office/word/2010/wordprocessingShape" mc:Ignorable="w14 w15 w16se w16cid w16 w16cex w16sdtdh w16sdtfl w16du wp14">
   <w:docParts>
     <w:docPart>
       <w:docPartPr>
@@ -2785,7 +2807,7 @@
 </file>
 
 <file path=word/glossary/fontTable.xml><?xml version="1.0" encoding="utf-8"?>
-<w:fonts xmlns:mc="http://schemas.openxmlformats.org/markup-compatibility/2006" xmlns:r="http://schemas.openxmlformats.org/officeDocument/2006/relationships" xmlns:w="http://schemas.openxmlformats.org/wordprocessingml/2006/main" xmlns:w14="http://schemas.microsoft.com/office/word/2010/wordml" xmlns:w15="http://schemas.microsoft.com/office/word/2012/wordml" xmlns:w16cex="http://schemas.microsoft.com/office/word/2018/wordml/cex" xmlns:w16cid="http://schemas.microsoft.com/office/word/2016/wordml/cid" xmlns:w16="http://schemas.microsoft.com/office/word/2018/wordml" xmlns:w16du="http://schemas.microsoft.com/office/word/2023/wordml/word16du" xmlns:w16sdtdh="http://schemas.microsoft.com/office/word/2020/wordml/sdtdatahash" xmlns:w16se="http://schemas.microsoft.com/office/word/2015/wordml/symex" mc:Ignorable="w14 w15 w16se w16cid w16 w16cex w16sdtdh w16du">
+<w:fonts xmlns:mc="http://schemas.openxmlformats.org/markup-compatibility/2006" xmlns:r="http://schemas.openxmlformats.org/officeDocument/2006/relationships" xmlns:w="http://schemas.openxmlformats.org/wordprocessingml/2006/main" xmlns:w14="http://schemas.microsoft.com/office/word/2010/wordml" xmlns:w15="http://schemas.microsoft.com/office/word/2012/wordml" xmlns:w16cex="http://schemas.microsoft.com/office/word/2018/wordml/cex" xmlns:w16cid="http://schemas.microsoft.com/office/word/2016/wordml/cid" xmlns:w16="http://schemas.microsoft.com/office/word/2018/wordml" xmlns:w16du="http://schemas.microsoft.com/office/word/2023/wordml/word16du" xmlns:w16sdtdh="http://schemas.microsoft.com/office/word/2020/wordml/sdtdatahash" xmlns:w16sdtfl="http://schemas.microsoft.com/office/word/2024/wordml/sdtformatlock" xmlns:w16se="http://schemas.microsoft.com/office/word/2015/wordml/symex" mc:Ignorable="w14 w15 w16se w16cid w16 w16cex w16sdtdh w16sdtfl w16du">
   <w:font w:name="Symbol">
     <w:panose1 w:val="05050102010706020507"/>
     <w:charset w:val="02"/>
@@ -2843,7 +2865,7 @@
 </file>
 
 <file path=word/glossary/settings.xml><?xml version="1.0" encoding="utf-8"?>
-<w:settings xmlns:mc="http://schemas.openxmlformats.org/markup-compatibility/2006" xmlns:o="urn:schemas-microsoft-com:office:office" xmlns:r="http://schemas.openxmlformats.org/officeDocument/2006/relationships" xmlns:m="http://schemas.openxmlformats.org/officeDocument/2006/math" xmlns:v="urn:schemas-microsoft-com:vml" xmlns:w10="urn:schemas-microsoft-com:office:word" xmlns:w="http://schemas.openxmlformats.org/wordprocessingml/2006/main" xmlns:w14="http://schemas.microsoft.com/office/word/2010/wordml" xmlns:w15="http://schemas.microsoft.com/office/word/2012/wordml" xmlns:w16cex="http://schemas.microsoft.com/office/word/2018/wordml/cex" xmlns:w16cid="http://schemas.microsoft.com/office/word/2016/wordml/cid" xmlns:w16="http://schemas.microsoft.com/office/word/2018/wordml" xmlns:w16du="http://schemas.microsoft.com/office/word/2023/wordml/word16du" xmlns:w16sdtdh="http://schemas.microsoft.com/office/word/2020/wordml/sdtdatahash" xmlns:w16se="http://schemas.microsoft.com/office/word/2015/wordml/symex" xmlns:sl="http://schemas.openxmlformats.org/schemaLibrary/2006/main" mc:Ignorable="w14 w15 w16se w16cid w16 w16cex w16sdtdh w16du">
+<w:settings xmlns:mc="http://schemas.openxmlformats.org/markup-compatibility/2006" xmlns:o="urn:schemas-microsoft-com:office:office" xmlns:r="http://schemas.openxmlformats.org/officeDocument/2006/relationships" xmlns:m="http://schemas.openxmlformats.org/officeDocument/2006/math" xmlns:v="urn:schemas-microsoft-com:vml" xmlns:w10="urn:schemas-microsoft-com:office:word" xmlns:w="http://schemas.openxmlformats.org/wordprocessingml/2006/main" xmlns:w14="http://schemas.microsoft.com/office/word/2010/wordml" xmlns:w15="http://schemas.microsoft.com/office/word/2012/wordml" xmlns:w16cex="http://schemas.microsoft.com/office/word/2018/wordml/cex" xmlns:w16cid="http://schemas.microsoft.com/office/word/2016/wordml/cid" xmlns:w16="http://schemas.microsoft.com/office/word/2018/wordml" xmlns:w16du="http://schemas.microsoft.com/office/word/2023/wordml/word16du" xmlns:w16sdtdh="http://schemas.microsoft.com/office/word/2020/wordml/sdtdatahash" xmlns:w16sdtfl="http://schemas.microsoft.com/office/word/2024/wordml/sdtformatlock" xmlns:w16se="http://schemas.microsoft.com/office/word/2015/wordml/symex" xmlns:sl="http://schemas.openxmlformats.org/schemaLibrary/2006/main" mc:Ignorable="w14 w15 w16se w16cid w16 w16cex w16sdtdh w16sdtfl w16du">
   <w:view w:val="normal"/>
   <w:revisionView w:insDel="0" w:formatting="0"/>
   <w:defaultTabStop w:val="720"/>
@@ -2859,6 +2881,7 @@
   </w:compat>
   <w:rsids>
     <w:rsidRoot w:val="00300528"/>
+    <w:rsid w:val="00017D2B"/>
     <w:rsid w:val="00300528"/>
     <w:rsid w:val="00626E8D"/>
     <w:rsid w:val="00775EBE"/>
@@ -2887,7 +2910,7 @@
 </file>
 
 <file path=word/glossary/styles.xml><?xml version="1.0" encoding="utf-8"?>
-<w:styles xmlns:mc="http://schemas.openxmlformats.org/markup-compatibility/2006" xmlns:r="http://schemas.openxmlformats.org/officeDocument/2006/relationships" xmlns:w="http://schemas.openxmlformats.org/wordprocessingml/2006/main" xmlns:w14="http://schemas.microsoft.com/office/word/2010/wordml" xmlns:w15="http://schemas.microsoft.com/office/word/2012/wordml" xmlns:w16cex="http://schemas.microsoft.com/office/word/2018/wordml/cex" xmlns:w16cid="http://schemas.microsoft.com/office/word/2016/wordml/cid" xmlns:w16="http://schemas.microsoft.com/office/word/2018/wordml" xmlns:w16du="http://schemas.microsoft.com/office/word/2023/wordml/word16du" xmlns:w16sdtdh="http://schemas.microsoft.com/office/word/2020/wordml/sdtdatahash" xmlns:w16se="http://schemas.microsoft.com/office/word/2015/wordml/symex" mc:Ignorable="w14 w15 w16se w16cid w16 w16cex w16sdtdh w16du">
+<w:styles xmlns:mc="http://schemas.openxmlformats.org/markup-compatibility/2006" xmlns:r="http://schemas.openxmlformats.org/officeDocument/2006/relationships" xmlns:w="http://schemas.openxmlformats.org/wordprocessingml/2006/main" xmlns:w14="http://schemas.microsoft.com/office/word/2010/wordml" xmlns:w15="http://schemas.microsoft.com/office/word/2012/wordml" xmlns:w16cex="http://schemas.microsoft.com/office/word/2018/wordml/cex" xmlns:w16cid="http://schemas.microsoft.com/office/word/2016/wordml/cid" xmlns:w16="http://schemas.microsoft.com/office/word/2018/wordml" xmlns:w16du="http://schemas.microsoft.com/office/word/2023/wordml/word16du" xmlns:w16sdtdh="http://schemas.microsoft.com/office/word/2020/wordml/sdtdatahash" xmlns:w16sdtfl="http://schemas.microsoft.com/office/word/2024/wordml/sdtformatlock" xmlns:w16se="http://schemas.microsoft.com/office/word/2015/wordml/symex" mc:Ignorable="w14 w15 w16se w16cid w16 w16cex w16sdtdh w16sdtfl w16du">
   <w:docDefaults>
     <w:rPrDefault>
       <w:rPr>
@@ -3374,7 +3397,7 @@
 </file>
 
 <file path=word/glossary/webSettings.xml><?xml version="1.0" encoding="utf-8"?>
-<w:webSettings xmlns:mc="http://schemas.openxmlformats.org/markup-compatibility/2006" xmlns:r="http://schemas.openxmlformats.org/officeDocument/2006/relationships" xmlns:w="http://schemas.openxmlformats.org/wordprocessingml/2006/main" xmlns:w14="http://schemas.microsoft.com/office/word/2010/wordml" xmlns:w15="http://schemas.microsoft.com/office/word/2012/wordml" xmlns:w16cex="http://schemas.microsoft.com/office/word/2018/wordml/cex" xmlns:w16cid="http://schemas.microsoft.com/office/word/2016/wordml/cid" xmlns:w16="http://schemas.microsoft.com/office/word/2018/wordml" xmlns:w16du="http://schemas.microsoft.com/office/word/2023/wordml/word16du" xmlns:w16sdtdh="http://schemas.microsoft.com/office/word/2020/wordml/sdtdatahash" xmlns:w16se="http://schemas.microsoft.com/office/word/2015/wordml/symex" mc:Ignorable="w14 w15 w16se w16cid w16 w16cex w16sdtdh w16du">
+<w:webSettings xmlns:mc="http://schemas.openxmlformats.org/markup-compatibility/2006" xmlns:r="http://schemas.openxmlformats.org/officeDocument/2006/relationships" xmlns:w="http://schemas.openxmlformats.org/wordprocessingml/2006/main" xmlns:w14="http://schemas.microsoft.com/office/word/2010/wordml" xmlns:w15="http://schemas.microsoft.com/office/word/2012/wordml" xmlns:w16cex="http://schemas.microsoft.com/office/word/2018/wordml/cex" xmlns:w16cid="http://schemas.microsoft.com/office/word/2016/wordml/cid" xmlns:w16="http://schemas.microsoft.com/office/word/2018/wordml" xmlns:w16du="http://schemas.microsoft.com/office/word/2023/wordml/word16du" xmlns:w16sdtdh="http://schemas.microsoft.com/office/word/2020/wordml/sdtdatahash" xmlns:w16sdtfl="http://schemas.microsoft.com/office/word/2024/wordml/sdtformatlock" xmlns:w16se="http://schemas.microsoft.com/office/word/2015/wordml/symex" mc:Ignorable="w14 w15 w16se w16cid w16 w16cex w16sdtdh w16sdtfl w16du">
   <w:optimizeForBrowser/>
   <w:allowPNG/>
 </w:webSettings>

</xml_diff>